<commit_message>
working on the worksheet prior to class
</commit_message>
<xml_diff>
--- a/In Class Worksheet/Worksheet3_DescriptivesGleasonScorePSA_2026.docx
+++ b/In Class Worksheet/Worksheet3_DescriptivesGleasonScorePSA_2026.docx
@@ -224,25 +224,14 @@
           <w:szCs w:val="24"/>
         </w:rPr>
       </w:pPr>
-      <w:proofErr w:type="gramStart"/>
-      <w:r>
-        <w:rPr>
-          <w:rFonts w:ascii="Arial" w:hAnsi="Arial" w:cs="Arial"/>
-          <w:color w:val="4472C4" w:themeColor="accent1"/>
-          <w:sz w:val="24"/>
-          <w:szCs w:val="24"/>
-        </w:rPr>
-        <w:t>Yes</w:t>
-      </w:r>
-      <w:proofErr w:type="gramEnd"/>
-      <w:r>
-        <w:rPr>
-          <w:rFonts w:ascii="Arial" w:hAnsi="Arial" w:cs="Arial"/>
-          <w:color w:val="4472C4" w:themeColor="accent1"/>
-          <w:sz w:val="24"/>
-          <w:szCs w:val="24"/>
-        </w:rPr>
-        <w:t xml:space="preserve"> there are linearity</w:t>
+      <w:r>
+        <w:rPr>
+          <w:rFonts w:ascii="Arial" w:hAnsi="Arial" w:cs="Arial"/>
+          <w:color w:val="4472C4" w:themeColor="accent1"/>
+          <w:sz w:val="24"/>
+          <w:szCs w:val="24"/>
+        </w:rPr>
+        <w:t>Yes there are linearity</w:t>
       </w:r>
       <w:r>
         <w:rPr>
@@ -542,25 +531,14 @@
           <w:szCs w:val="24"/>
         </w:rPr>
       </w:pPr>
-      <w:proofErr w:type="gramStart"/>
-      <w:r>
-        <w:rPr>
-          <w:rFonts w:ascii="Arial" w:hAnsi="Arial" w:cs="Arial"/>
-          <w:color w:val="4472C4" w:themeColor="accent1"/>
-          <w:sz w:val="24"/>
-          <w:szCs w:val="24"/>
-        </w:rPr>
-        <w:t>Log(</w:t>
-      </w:r>
-      <w:proofErr w:type="gramEnd"/>
-      <w:r>
-        <w:rPr>
-          <w:rFonts w:ascii="Arial" w:hAnsi="Arial" w:cs="Arial"/>
-          <w:color w:val="4472C4" w:themeColor="accent1"/>
-          <w:sz w:val="24"/>
-          <w:szCs w:val="24"/>
-        </w:rPr>
-        <w:t>PSA)</w:t>
+      <w:r>
+        <w:rPr>
+          <w:rFonts w:ascii="Arial" w:hAnsi="Arial" w:cs="Arial"/>
+          <w:color w:val="4472C4" w:themeColor="accent1"/>
+          <w:sz w:val="24"/>
+          <w:szCs w:val="24"/>
+        </w:rPr>
+        <w:t>Log(PSA)</w:t>
       </w:r>
     </w:p>
     <w:p>
@@ -875,27 +853,7 @@
           <w:sz w:val="24"/>
           <w:szCs w:val="24"/>
         </w:rPr>
-        <w:t xml:space="preserve">Consider investigating the association between </w:t>
-      </w:r>
-      <w:proofErr w:type="gramStart"/>
-      <w:r>
-        <w:rPr>
-          <w:rFonts w:ascii="Arial" w:hAnsi="Arial" w:cs="Arial"/>
-          <w:b/>
-          <w:sz w:val="24"/>
-          <w:szCs w:val="24"/>
-        </w:rPr>
-        <w:t>log(</w:t>
-      </w:r>
-      <w:proofErr w:type="gramEnd"/>
-      <w:r>
-        <w:rPr>
-          <w:rFonts w:ascii="Arial" w:hAnsi="Arial" w:cs="Arial"/>
-          <w:b/>
-          <w:sz w:val="24"/>
-          <w:szCs w:val="24"/>
-        </w:rPr>
-        <w:t xml:space="preserve">PSA) and Gleason Score. </w:t>
+        <w:t xml:space="preserve">Consider investigating the association between log(PSA) and Gleason Score. </w:t>
       </w:r>
     </w:p>
     <w:p>
@@ -955,10 +913,47 @@
         <w:spacing w:after="0"/>
         <w:rPr>
           <w:rFonts w:ascii="Arial" w:hAnsi="Arial" w:cs="Arial"/>
-          <w:sz w:val="24"/>
-          <w:szCs w:val="24"/>
-        </w:rPr>
-      </w:pPr>
+          <w:color w:val="4472C4" w:themeColor="accent1"/>
+          <w:sz w:val="24"/>
+          <w:szCs w:val="24"/>
+        </w:rPr>
+      </w:pPr>
+      <w:r>
+        <w:rPr>
+          <w:rFonts w:ascii="Arial" w:hAnsi="Arial" w:cs="Arial"/>
+          <w:color w:val="4472C4" w:themeColor="accent1"/>
+          <w:sz w:val="24"/>
+          <w:szCs w:val="24"/>
+        </w:rPr>
+        <w:t>Log(PSA</w:t>
+      </w:r>
+      <w:r>
+        <w:rPr>
+          <w:rFonts w:ascii="Arial" w:hAnsi="Arial" w:cs="Arial"/>
+          <w:color w:val="4472C4" w:themeColor="accent1"/>
+          <w:sz w:val="24"/>
+          <w:szCs w:val="24"/>
+        </w:rPr>
+        <w:t>) = beta_0 + beta_1</w:t>
+      </w:r>
+      <w:r>
+        <w:rPr>
+          <w:rFonts w:ascii="Arial" w:hAnsi="Arial" w:cs="Arial"/>
+          <w:color w:val="4472C4" w:themeColor="accent1"/>
+          <w:sz w:val="24"/>
+          <w:szCs w:val="24"/>
+        </w:rPr>
+        <w:t xml:space="preserve">(Gleason=7) + </w:t>
+      </w:r>
+      <w:r>
+        <w:rPr>
+          <w:rFonts w:ascii="Arial" w:hAnsi="Arial" w:cs="Arial"/>
+          <w:color w:val="4472C4" w:themeColor="accent1"/>
+          <w:sz w:val="24"/>
+          <w:szCs w:val="24"/>
+        </w:rPr>
+        <w:t>beta_2(Gleason=8) + error</w:t>
+      </w:r>
     </w:p>
     <w:p>
       <w:pPr>
@@ -975,60 +970,29 @@
         <w:spacing w:after="0"/>
         <w:rPr>
           <w:rFonts w:ascii="Arial" w:hAnsi="Arial" w:cs="Arial"/>
-          <w:sz w:val="24"/>
-          <w:szCs w:val="24"/>
-        </w:rPr>
-      </w:pPr>
-    </w:p>
-    <w:p>
-      <w:pPr>
-        <w:spacing w:after="0"/>
-        <w:rPr>
-          <w:rFonts w:ascii="Arial" w:hAnsi="Arial" w:cs="Arial"/>
-          <w:sz w:val="24"/>
-          <w:szCs w:val="24"/>
-        </w:rPr>
-      </w:pPr>
-    </w:p>
-    <w:p>
-      <w:pPr>
-        <w:spacing w:after="0"/>
-        <w:rPr>
-          <w:rFonts w:ascii="Arial" w:hAnsi="Arial" w:cs="Arial"/>
-          <w:sz w:val="24"/>
-          <w:szCs w:val="24"/>
-        </w:rPr>
-      </w:pPr>
-    </w:p>
-    <w:p>
-      <w:pPr>
-        <w:spacing w:after="0"/>
-        <w:rPr>
-          <w:rFonts w:ascii="Arial" w:hAnsi="Arial" w:cs="Arial"/>
-          <w:sz w:val="24"/>
-          <w:szCs w:val="24"/>
-        </w:rPr>
-      </w:pPr>
-    </w:p>
-    <w:p>
-      <w:pPr>
-        <w:spacing w:after="0"/>
-        <w:rPr>
-          <w:rFonts w:ascii="Arial" w:hAnsi="Arial" w:cs="Arial"/>
-          <w:sz w:val="24"/>
-          <w:szCs w:val="24"/>
-        </w:rPr>
-      </w:pPr>
-    </w:p>
-    <w:p>
-      <w:pPr>
-        <w:spacing w:after="0"/>
-        <w:rPr>
-          <w:rFonts w:ascii="Arial" w:hAnsi="Arial" w:cs="Arial"/>
-          <w:sz w:val="24"/>
-          <w:szCs w:val="24"/>
-        </w:rPr>
-      </w:pPr>
+          <w:color w:val="4472C4" w:themeColor="accent1"/>
+          <w:sz w:val="24"/>
+          <w:szCs w:val="24"/>
+        </w:rPr>
+      </w:pPr>
+      <w:r>
+        <w:rPr>
+          <w:rFonts w:ascii="Arial" w:hAnsi="Arial" w:cs="Arial"/>
+          <w:color w:val="4472C4" w:themeColor="accent1"/>
+          <w:sz w:val="24"/>
+          <w:szCs w:val="24"/>
+        </w:rPr>
+        <w:t>Log(PSA)|beta_0, beta_1, beta_2</w:t>
+      </w:r>
+      <w:r>
+        <w:rPr>
+          <w:rFonts w:ascii="Arial" w:hAnsi="Arial" w:cs="Arial"/>
+          <w:color w:val="4472C4" w:themeColor="accent1"/>
+          <w:sz w:val="24"/>
+          <w:szCs w:val="24"/>
+        </w:rPr>
+        <w:t>, sigma^2~ Normal(mu, sigma^2)</w:t>
+      </w:r>
     </w:p>
     <w:p>
       <w:pPr>
@@ -1088,16 +1052,45 @@
         <w:spacing w:after="0"/>
         <w:rPr>
           <w:rFonts w:ascii="Arial" w:hAnsi="Arial" w:cs="Arial"/>
-          <w:sz w:val="24"/>
-          <w:szCs w:val="24"/>
-        </w:rPr>
-      </w:pPr>
+          <w:color w:val="4472C4" w:themeColor="accent1"/>
+          <w:sz w:val="24"/>
+          <w:szCs w:val="24"/>
+        </w:rPr>
+      </w:pPr>
+      <w:r>
+        <w:rPr>
+          <w:rFonts w:ascii="Arial" w:hAnsi="Arial" w:cs="Arial"/>
+          <w:color w:val="4472C4" w:themeColor="accent1"/>
+          <w:sz w:val="24"/>
+          <w:szCs w:val="24"/>
+        </w:rPr>
+        <w:t>beta_0, beta_1, beta_2</w:t>
+      </w:r>
+      <w:r>
+        <w:rPr>
+          <w:rFonts w:ascii="Arial" w:hAnsi="Arial" w:cs="Arial"/>
+          <w:color w:val="4472C4" w:themeColor="accent1"/>
+          <w:sz w:val="24"/>
+          <w:szCs w:val="24"/>
+        </w:rPr>
+        <w:t xml:space="preserve"> ~ Normal(0, 1000</w:t>
+      </w:r>
+      <w:r>
+        <w:rPr>
+          <w:rFonts w:ascii="Arial" w:hAnsi="Arial" w:cs="Arial"/>
+          <w:color w:val="4472C4" w:themeColor="accent1"/>
+          <w:sz w:val="24"/>
+          <w:szCs w:val="24"/>
+        </w:rPr>
+        <w:t>)</w:t>
+      </w:r>
     </w:p>
     <w:p>
       <w:pPr>
         <w:spacing w:after="0"/>
         <w:rPr>
           <w:rFonts w:ascii="Arial" w:hAnsi="Arial" w:cs="Arial"/>
+          <w:color w:val="4472C4" w:themeColor="accent1"/>
           <w:sz w:val="24"/>
           <w:szCs w:val="24"/>
         </w:rPr>
@@ -1112,56 +1105,15 @@
           <w:szCs w:val="24"/>
         </w:rPr>
       </w:pPr>
-    </w:p>
-    <w:p>
-      <w:pPr>
-        <w:spacing w:after="0"/>
-        <w:rPr>
-          <w:rFonts w:ascii="Arial" w:hAnsi="Arial" w:cs="Arial"/>
-          <w:sz w:val="24"/>
-          <w:szCs w:val="24"/>
-        </w:rPr>
-      </w:pPr>
-    </w:p>
-    <w:p>
-      <w:pPr>
-        <w:spacing w:after="0"/>
-        <w:rPr>
-          <w:rFonts w:ascii="Arial" w:hAnsi="Arial" w:cs="Arial"/>
-          <w:sz w:val="24"/>
-          <w:szCs w:val="24"/>
-        </w:rPr>
-      </w:pPr>
-    </w:p>
-    <w:p>
-      <w:pPr>
-        <w:spacing w:after="0"/>
-        <w:rPr>
-          <w:rFonts w:ascii="Arial" w:hAnsi="Arial" w:cs="Arial"/>
-          <w:sz w:val="24"/>
-          <w:szCs w:val="24"/>
-        </w:rPr>
-      </w:pPr>
-    </w:p>
-    <w:p>
-      <w:pPr>
-        <w:spacing w:after="0"/>
-        <w:rPr>
-          <w:rFonts w:ascii="Arial" w:hAnsi="Arial" w:cs="Arial"/>
-          <w:sz w:val="24"/>
-          <w:szCs w:val="24"/>
-        </w:rPr>
-      </w:pPr>
-    </w:p>
-    <w:p>
-      <w:pPr>
-        <w:spacing w:after="0"/>
-        <w:rPr>
-          <w:rFonts w:ascii="Arial" w:hAnsi="Arial" w:cs="Arial"/>
-          <w:sz w:val="24"/>
-          <w:szCs w:val="24"/>
-        </w:rPr>
-      </w:pPr>
+      <w:r>
+        <w:rPr>
+          <w:rFonts w:ascii="Arial" w:hAnsi="Arial" w:cs="Arial"/>
+          <w:color w:val="4472C4" w:themeColor="accent1"/>
+          <w:sz w:val="24"/>
+          <w:szCs w:val="24"/>
+        </w:rPr>
+        <w:t>error ~ half-normal(0,5)</w:t>
+      </w:r>
     </w:p>
     <w:p>
       <w:pPr>
@@ -1246,35 +1198,108 @@
     </w:p>
     <w:p>
       <w:pPr>
-        <w:pStyle w:val="ListParagraph"/>
         <w:spacing w:after="0"/>
         <w:rPr>
           <w:rFonts w:ascii="Arial" w:hAnsi="Arial" w:cs="Arial"/>
-          <w:sz w:val="24"/>
-          <w:szCs w:val="24"/>
-        </w:rPr>
-      </w:pPr>
-    </w:p>
-    <w:p>
-      <w:pPr>
-        <w:pStyle w:val="ListParagraph"/>
+          <w:color w:val="4472C4" w:themeColor="accent1"/>
+          <w:sz w:val="24"/>
+          <w:szCs w:val="24"/>
+        </w:rPr>
+      </w:pPr>
+      <w:r>
+        <w:rPr>
+          <w:rFonts w:ascii="Arial" w:hAnsi="Arial" w:cs="Arial"/>
+          <w:color w:val="4472C4" w:themeColor="accent1"/>
+          <w:sz w:val="24"/>
+          <w:szCs w:val="24"/>
+        </w:rPr>
+        <w:t xml:space="preserve">Non-Informative: </w:t>
+      </w:r>
+      <w:r>
+        <w:rPr>
+          <w:rFonts w:ascii="Arial" w:hAnsi="Arial" w:cs="Arial"/>
+          <w:color w:val="4472C4" w:themeColor="accent1"/>
+          <w:sz w:val="24"/>
+          <w:szCs w:val="24"/>
+        </w:rPr>
+        <w:t>Normal(0, 1000)</w:t>
+      </w:r>
+    </w:p>
+    <w:p>
+      <w:pPr>
         <w:spacing w:after="0"/>
         <w:rPr>
           <w:rFonts w:ascii="Arial" w:hAnsi="Arial" w:cs="Arial"/>
-          <w:sz w:val="24"/>
-          <w:szCs w:val="24"/>
-        </w:rPr>
-      </w:pPr>
+          <w:color w:val="4472C4" w:themeColor="accent1"/>
+          <w:sz w:val="24"/>
+          <w:szCs w:val="24"/>
+        </w:rPr>
+      </w:pPr>
+      <w:r>
+        <w:rPr>
+          <w:rFonts w:ascii="Arial" w:hAnsi="Arial" w:cs="Arial"/>
+          <w:color w:val="4472C4" w:themeColor="accent1"/>
+          <w:sz w:val="24"/>
+          <w:szCs w:val="24"/>
+        </w:rPr>
+        <w:t xml:space="preserve">Skeptical: </w:t>
+      </w:r>
+      <w:r>
+        <w:rPr>
+          <w:rFonts w:ascii="Arial" w:hAnsi="Arial" w:cs="Arial"/>
+          <w:color w:val="4472C4" w:themeColor="accent1"/>
+          <w:sz w:val="24"/>
+          <w:szCs w:val="24"/>
+        </w:rPr>
+        <w:t>Normal(0,</w:t>
+      </w:r>
+      <w:r>
+        <w:rPr>
+          <w:rFonts w:ascii="Arial" w:hAnsi="Arial" w:cs="Arial"/>
+          <w:color w:val="4472C4" w:themeColor="accent1"/>
+          <w:sz w:val="24"/>
+          <w:szCs w:val="24"/>
+        </w:rPr>
+        <w:t xml:space="preserve"> 100</w:t>
+      </w:r>
+      <w:r>
+        <w:rPr>
+          <w:rFonts w:ascii="Arial" w:hAnsi="Arial" w:cs="Arial"/>
+          <w:color w:val="4472C4" w:themeColor="accent1"/>
+          <w:sz w:val="24"/>
+          <w:szCs w:val="24"/>
+        </w:rPr>
+        <w:t>)</w:t>
+      </w:r>
     </w:p>
     <w:p>
       <w:pPr>
         <w:spacing w:after="0"/>
         <w:rPr>
           <w:rFonts w:ascii="Arial" w:hAnsi="Arial" w:cs="Arial"/>
-          <w:sz w:val="24"/>
-          <w:szCs w:val="24"/>
-        </w:rPr>
-      </w:pPr>
+          <w:color w:val="4472C4" w:themeColor="accent1"/>
+          <w:sz w:val="24"/>
+          <w:szCs w:val="24"/>
+        </w:rPr>
+      </w:pPr>
+      <w:r>
+        <w:rPr>
+          <w:rFonts w:ascii="Arial" w:hAnsi="Arial" w:cs="Arial"/>
+          <w:color w:val="4472C4" w:themeColor="accent1"/>
+          <w:sz w:val="24"/>
+          <w:szCs w:val="24"/>
+        </w:rPr>
+        <w:t xml:space="preserve">Optimistic: </w:t>
+      </w:r>
+      <w:r>
+        <w:rPr>
+          <w:rFonts w:ascii="Arial" w:hAnsi="Arial" w:cs="Arial"/>
+          <w:color w:val="4472C4" w:themeColor="accent1"/>
+          <w:sz w:val="24"/>
+          <w:szCs w:val="24"/>
+        </w:rPr>
+        <w:t>Normal(10, 1000)</w:t>
+      </w:r>
     </w:p>
     <w:p>
       <w:pPr>
@@ -1323,40 +1348,8 @@
           <w:sz w:val="24"/>
           <w:szCs w:val="24"/>
         </w:rPr>
-        <w:t xml:space="preserve">Interpret the association between Gleason Score and </w:t>
-      </w:r>
-      <w:proofErr w:type="gramStart"/>
-      <w:r>
-        <w:rPr>
-          <w:rFonts w:ascii="Arial" w:eastAsia="Times New Roman" w:hAnsi="Arial" w:cs="Arial"/>
-          <w:b/>
-          <w:bCs/>
-          <w:sz w:val="24"/>
-          <w:szCs w:val="24"/>
-        </w:rPr>
-        <w:t>Log(</w:t>
-      </w:r>
-      <w:proofErr w:type="gramEnd"/>
-      <w:r>
-        <w:rPr>
-          <w:rFonts w:ascii="Arial" w:eastAsia="Times New Roman" w:hAnsi="Arial" w:cs="Arial"/>
-          <w:b/>
-          <w:bCs/>
-          <w:sz w:val="24"/>
-          <w:szCs w:val="24"/>
-        </w:rPr>
-        <w:t>PSA) in a sentence or two using a Bayesian framework.</w:t>
-      </w:r>
-    </w:p>
-    <w:p>
-      <w:pPr>
-        <w:spacing w:after="0" w:line="240" w:lineRule="auto"/>
-        <w:rPr>
-          <w:rFonts w:ascii="Arial" w:eastAsia="Times New Roman" w:hAnsi="Arial" w:cs="Arial"/>
-          <w:sz w:val="24"/>
-          <w:szCs w:val="24"/>
-        </w:rPr>
-      </w:pPr>
+        <w:t>Interpret the association between Gleason Score and Log(PSA) in a sentence or two using a Bayesian framework.</w:t>
+      </w:r>
     </w:p>
     <w:p>
       <w:pPr>
@@ -1395,7 +1388,6 @@
         <w:t xml:space="preserve"> &lt;-</w:t>
       </w:r>
       <w:proofErr w:type="spellStart"/>
-      <w:proofErr w:type="gramStart"/>
       <w:r>
         <w:rPr>
           <w:rFonts w:ascii="Arial" w:eastAsia="Times New Roman" w:hAnsi="Arial" w:cs="Arial"/>
@@ -1420,7 +1412,6 @@
         <w:t>(</w:t>
       </w:r>
       <w:proofErr w:type="spellStart"/>
-      <w:proofErr w:type="gramEnd"/>
       <w:r>
         <w:rPr>
           <w:rFonts w:ascii="Arial" w:eastAsia="Times New Roman" w:hAnsi="Arial" w:cs="Arial"/>
@@ -1482,7 +1473,6 @@
         </w:rPr>
       </w:pPr>
       <w:proofErr w:type="spellStart"/>
-      <w:proofErr w:type="gramStart"/>
       <w:r>
         <w:rPr>
           <w:rFonts w:ascii="Arial" w:eastAsia="Times New Roman" w:hAnsi="Arial" w:cs="Arial"/>
@@ -1495,7 +1485,6 @@
         <w:t>summary.lm</w:t>
       </w:r>
       <w:proofErr w:type="spellEnd"/>
-      <w:proofErr w:type="gramEnd"/>
       <w:r>
         <w:rPr>
           <w:rFonts w:ascii="Arial" w:eastAsia="Times New Roman" w:hAnsi="Arial" w:cs="Arial"/>
@@ -1570,7 +1559,6 @@
         </w:rPr>
       </w:pPr>
       <w:proofErr w:type="spellStart"/>
-      <w:proofErr w:type="gramStart"/>
       <w:r>
         <w:rPr>
           <w:rFonts w:ascii="Arial" w:eastAsia="Times New Roman" w:hAnsi="Arial" w:cs="Arial"/>
@@ -1586,16 +1574,7 @@
           <w:sz w:val="24"/>
           <w:szCs w:val="24"/>
         </w:rPr>
-        <w:t>(</w:t>
-      </w:r>
-      <w:proofErr w:type="gramEnd"/>
-      <w:r>
-        <w:rPr>
-          <w:rFonts w:ascii="Arial" w:eastAsia="Times New Roman" w:hAnsi="Arial" w:cs="Arial"/>
-          <w:sz w:val="24"/>
-          <w:szCs w:val="24"/>
-        </w:rPr>
-        <w:t xml:space="preserve">formula = </w:t>
+        <w:t xml:space="preserve">(formula = </w:t>
       </w:r>
       <w:proofErr w:type="spellStart"/>
       <w:r>
@@ -1695,25 +1674,7 @@
           <w:sz w:val="24"/>
           <w:szCs w:val="24"/>
         </w:rPr>
-        <w:t>-2.54621 -0.59562 -0.</w:t>
-      </w:r>
-      <w:proofErr w:type="gramStart"/>
-      <w:r>
-        <w:rPr>
-          <w:rFonts w:ascii="Arial" w:eastAsia="Times New Roman" w:hAnsi="Arial" w:cs="Arial"/>
-          <w:sz w:val="24"/>
-          <w:szCs w:val="24"/>
-        </w:rPr>
-        <w:t>00542  0.59396</w:t>
-      </w:r>
-      <w:proofErr w:type="gramEnd"/>
-      <w:r>
-        <w:rPr>
-          <w:rFonts w:ascii="Arial" w:eastAsia="Times New Roman" w:hAnsi="Arial" w:cs="Arial"/>
-          <w:sz w:val="24"/>
-          <w:szCs w:val="24"/>
-        </w:rPr>
-        <w:t xml:space="preserve">  2.16434 </w:t>
+        <w:t xml:space="preserve">-2.54621 -0.59562 -0.00542  0.59396  2.16434 </w:t>
       </w:r>
     </w:p>
     <w:p>
@@ -1851,18 +1812,8 @@
           <w:sz w:val="24"/>
           <w:szCs w:val="24"/>
         </w:rPr>
-        <w:t>(</w:t>
-      </w:r>
-      <w:proofErr w:type="gramStart"/>
-      <w:r>
-        <w:rPr>
-          <w:rFonts w:ascii="Arial" w:eastAsia="Times New Roman" w:hAnsi="Arial" w:cs="Arial"/>
-          <w:sz w:val="24"/>
-          <w:szCs w:val="24"/>
-        </w:rPr>
-        <w:t xml:space="preserve">Intercept)   </w:t>
-      </w:r>
-      <w:proofErr w:type="gramEnd"/>
+        <w:t xml:space="preserve">(Intercept)   </w:t>
+      </w:r>
       <w:r>
         <w:rPr>
           <w:rFonts w:ascii="Arial" w:eastAsia="Times New Roman" w:hAnsi="Arial" w:cs="Arial"/>
@@ -1893,16 +1844,7 @@
           <w:sz w:val="24"/>
           <w:szCs w:val="24"/>
         </w:rPr>
-        <w:t>0.</w:t>
-      </w:r>
-      <w:proofErr w:type="gramStart"/>
-      <w:r>
-        <w:rPr>
-          <w:rFonts w:ascii="Arial" w:eastAsia="Times New Roman" w:hAnsi="Arial" w:cs="Arial"/>
-          <w:sz w:val="24"/>
-          <w:szCs w:val="24"/>
-        </w:rPr>
-        <w:t xml:space="preserve">1715  </w:t>
+        <w:t xml:space="preserve">0.1715  </w:t>
       </w:r>
       <w:r>
         <w:rPr>
@@ -1912,23 +1854,13 @@
         </w:rPr>
         <w:tab/>
       </w:r>
-      <w:proofErr w:type="gramEnd"/>
-      <w:r>
-        <w:rPr>
-          <w:rFonts w:ascii="Arial" w:eastAsia="Times New Roman" w:hAnsi="Arial" w:cs="Arial"/>
-          <w:sz w:val="24"/>
-          <w:szCs w:val="24"/>
-        </w:rPr>
-        <w:t>10.</w:t>
-      </w:r>
-      <w:proofErr w:type="gramStart"/>
-      <w:r>
-        <w:rPr>
-          <w:rFonts w:ascii="Arial" w:eastAsia="Times New Roman" w:hAnsi="Arial" w:cs="Arial"/>
-          <w:sz w:val="24"/>
-          <w:szCs w:val="24"/>
-        </w:rPr>
-        <w:t xml:space="preserve">876  </w:t>
+      <w:r>
+        <w:rPr>
+          <w:rFonts w:ascii="Arial" w:eastAsia="Times New Roman" w:hAnsi="Arial" w:cs="Arial"/>
+          <w:sz w:val="24"/>
+          <w:szCs w:val="24"/>
+        </w:rPr>
+        <w:t xml:space="preserve">10.876  </w:t>
       </w:r>
       <w:r>
         <w:rPr>
@@ -1938,7 +1870,6 @@
         </w:rPr>
         <w:tab/>
       </w:r>
-      <w:proofErr w:type="gramEnd"/>
       <w:r>
         <w:rPr>
           <w:rFonts w:ascii="Arial" w:eastAsia="Times New Roman" w:hAnsi="Arial" w:cs="Arial"/>
@@ -2163,79 +2094,7 @@
           <w:sz w:val="24"/>
           <w:szCs w:val="24"/>
         </w:rPr>
-        <w:t>. codes</w:t>
-      </w:r>
-      <w:proofErr w:type="gramStart"/>
-      <w:r>
-        <w:rPr>
-          <w:rFonts w:ascii="Arial" w:eastAsia="Times New Roman" w:hAnsi="Arial" w:cs="Arial"/>
-          <w:sz w:val="24"/>
-          <w:szCs w:val="24"/>
-        </w:rPr>
-        <w:t>:  0 ‘</w:t>
-      </w:r>
-      <w:proofErr w:type="gramEnd"/>
-      <w:r>
-        <w:rPr>
-          <w:rFonts w:ascii="Arial" w:eastAsia="Times New Roman" w:hAnsi="Arial" w:cs="Arial"/>
-          <w:sz w:val="24"/>
-          <w:szCs w:val="24"/>
-        </w:rPr>
-        <w:t xml:space="preserve">***’ </w:t>
-      </w:r>
-      <w:proofErr w:type="gramStart"/>
-      <w:r>
-        <w:rPr>
-          <w:rFonts w:ascii="Arial" w:eastAsia="Times New Roman" w:hAnsi="Arial" w:cs="Arial"/>
-          <w:sz w:val="24"/>
-          <w:szCs w:val="24"/>
-        </w:rPr>
-        <w:t>0.001 ‘*</w:t>
-      </w:r>
-      <w:proofErr w:type="gramEnd"/>
-      <w:r>
-        <w:rPr>
-          <w:rFonts w:ascii="Arial" w:eastAsia="Times New Roman" w:hAnsi="Arial" w:cs="Arial"/>
-          <w:sz w:val="24"/>
-          <w:szCs w:val="24"/>
-        </w:rPr>
-        <w:t xml:space="preserve">*’ </w:t>
-      </w:r>
-      <w:proofErr w:type="gramStart"/>
-      <w:r>
-        <w:rPr>
-          <w:rFonts w:ascii="Arial" w:eastAsia="Times New Roman" w:hAnsi="Arial" w:cs="Arial"/>
-          <w:sz w:val="24"/>
-          <w:szCs w:val="24"/>
-        </w:rPr>
-        <w:t>0.01 ‘*</w:t>
-      </w:r>
-      <w:proofErr w:type="gramEnd"/>
-      <w:r>
-        <w:rPr>
-          <w:rFonts w:ascii="Arial" w:eastAsia="Times New Roman" w:hAnsi="Arial" w:cs="Arial"/>
-          <w:sz w:val="24"/>
-          <w:szCs w:val="24"/>
-        </w:rPr>
-        <w:t xml:space="preserve">’ 0.05 ‘.’ 0.1 </w:t>
-      </w:r>
-      <w:proofErr w:type="gramStart"/>
-      <w:r>
-        <w:rPr>
-          <w:rFonts w:ascii="Arial" w:eastAsia="Times New Roman" w:hAnsi="Arial" w:cs="Arial"/>
-          <w:sz w:val="24"/>
-          <w:szCs w:val="24"/>
-        </w:rPr>
-        <w:t>‘ ’</w:t>
-      </w:r>
-      <w:proofErr w:type="gramEnd"/>
-      <w:r>
-        <w:rPr>
-          <w:rFonts w:ascii="Arial" w:eastAsia="Times New Roman" w:hAnsi="Arial" w:cs="Arial"/>
-          <w:sz w:val="24"/>
-          <w:szCs w:val="24"/>
-        </w:rPr>
-        <w:t xml:space="preserve"> 1</w:t>
+        <w:t>. codes:  0 ‘***’ 0.001 ‘**’ 0.01 ‘*’ 0.05 ‘.’ 0.1 ‘ ’ 1</w:t>
       </w:r>
     </w:p>
     <w:p>
@@ -2315,25 +2174,7 @@
           <w:sz w:val="24"/>
           <w:szCs w:val="24"/>
         </w:rPr>
-        <w:t xml:space="preserve">F-statistic: 21.23 on 2 and 93 </w:t>
-      </w:r>
-      <w:proofErr w:type="gramStart"/>
-      <w:r>
-        <w:rPr>
-          <w:rFonts w:ascii="Arial" w:eastAsia="Times New Roman" w:hAnsi="Arial" w:cs="Arial"/>
-          <w:sz w:val="24"/>
-          <w:szCs w:val="24"/>
-        </w:rPr>
-        <w:t>DF,  p</w:t>
-      </w:r>
-      <w:proofErr w:type="gramEnd"/>
-      <w:r>
-        <w:rPr>
-          <w:rFonts w:ascii="Arial" w:eastAsia="Times New Roman" w:hAnsi="Arial" w:cs="Arial"/>
-          <w:sz w:val="24"/>
-          <w:szCs w:val="24"/>
-        </w:rPr>
-        <w:t>-value: 2.548e-08</w:t>
+        <w:t>F-statistic: 21.23 on 2 and 93 DF,  p-value: 2.548e-08</w:t>
       </w:r>
     </w:p>
     <w:p>
@@ -2831,18 +2672,54 @@
           <w:sz w:val="24"/>
           <w:szCs w:val="24"/>
         </w:rPr>
-        <w:t xml:space="preserve">F </w:t>
-      </w:r>
-      <w:proofErr w:type="gramStart"/>
-      <w:r>
-        <w:rPr>
-          <w:rFonts w:ascii="Arial" w:eastAsia="Times New Roman" w:hAnsi="Arial" w:cs="Arial"/>
-          <w:sz w:val="24"/>
-          <w:szCs w:val="24"/>
-        </w:rPr>
-        <w:t>value</w:t>
-      </w:r>
-      <w:proofErr w:type="gramEnd"/>
+        <w:t xml:space="preserve">F value    </w:t>
+      </w:r>
+      <w:r>
+        <w:rPr>
+          <w:rFonts w:ascii="Arial" w:eastAsia="Times New Roman" w:hAnsi="Arial" w:cs="Arial"/>
+          <w:sz w:val="24"/>
+          <w:szCs w:val="24"/>
+        </w:rPr>
+        <w:tab/>
+      </w:r>
+      <w:proofErr w:type="spellStart"/>
+      <w:r>
+        <w:rPr>
+          <w:rFonts w:ascii="Arial" w:eastAsia="Times New Roman" w:hAnsi="Arial" w:cs="Arial"/>
+          <w:sz w:val="24"/>
+          <w:szCs w:val="24"/>
+        </w:rPr>
+        <w:t>Pr</w:t>
+      </w:r>
+      <w:proofErr w:type="spellEnd"/>
+      <w:r>
+        <w:rPr>
+          <w:rFonts w:ascii="Arial" w:eastAsia="Times New Roman" w:hAnsi="Arial" w:cs="Arial"/>
+          <w:sz w:val="24"/>
+          <w:szCs w:val="24"/>
+        </w:rPr>
+        <w:t xml:space="preserve">(&gt;F)    </w:t>
+      </w:r>
+    </w:p>
+    <w:p>
+      <w:pPr>
+        <w:spacing w:after="0" w:line="240" w:lineRule="auto"/>
+        <w:rPr>
+          <w:rFonts w:ascii="Arial" w:eastAsia="Times New Roman" w:hAnsi="Arial" w:cs="Arial"/>
+          <w:sz w:val="24"/>
+          <w:szCs w:val="24"/>
+        </w:rPr>
+      </w:pPr>
+      <w:proofErr w:type="spellStart"/>
+      <w:r>
+        <w:rPr>
+          <w:rFonts w:ascii="Arial" w:eastAsia="Times New Roman" w:hAnsi="Arial" w:cs="Arial"/>
+          <w:sz w:val="24"/>
+          <w:szCs w:val="24"/>
+        </w:rPr>
+        <w:t>gleason</w:t>
+      </w:r>
+      <w:proofErr w:type="spellEnd"/>
       <w:r>
         <w:rPr>
           <w:rFonts w:ascii="Arial" w:eastAsia="Times New Roman" w:hAnsi="Arial" w:cs="Arial"/>
@@ -2859,6 +2736,172 @@
         </w:rPr>
         <w:tab/>
       </w:r>
+      <w:r>
+        <w:rPr>
+          <w:rFonts w:ascii="Arial" w:eastAsia="Times New Roman" w:hAnsi="Arial" w:cs="Arial"/>
+          <w:sz w:val="24"/>
+          <w:szCs w:val="24"/>
+        </w:rPr>
+        <w:t xml:space="preserve">2 </w:t>
+      </w:r>
+      <w:r>
+        <w:rPr>
+          <w:rFonts w:ascii="Arial" w:eastAsia="Times New Roman" w:hAnsi="Arial" w:cs="Arial"/>
+          <w:sz w:val="24"/>
+          <w:szCs w:val="24"/>
+        </w:rPr>
+        <w:tab/>
+      </w:r>
+      <w:r>
+        <w:rPr>
+          <w:rFonts w:ascii="Arial" w:eastAsia="Times New Roman" w:hAnsi="Arial" w:cs="Arial"/>
+          <w:sz w:val="24"/>
+          <w:szCs w:val="24"/>
+        </w:rPr>
+        <w:t xml:space="preserve">39.976 </w:t>
+      </w:r>
+      <w:r>
+        <w:rPr>
+          <w:rFonts w:ascii="Arial" w:eastAsia="Times New Roman" w:hAnsi="Arial" w:cs="Arial"/>
+          <w:sz w:val="24"/>
+          <w:szCs w:val="24"/>
+        </w:rPr>
+        <w:tab/>
+      </w:r>
+      <w:r>
+        <w:rPr>
+          <w:rFonts w:ascii="Arial" w:eastAsia="Times New Roman" w:hAnsi="Arial" w:cs="Arial"/>
+          <w:sz w:val="24"/>
+          <w:szCs w:val="24"/>
+        </w:rPr>
+        <w:t xml:space="preserve">19.9878  </w:t>
+      </w:r>
+      <w:r>
+        <w:rPr>
+          <w:rFonts w:ascii="Arial" w:eastAsia="Times New Roman" w:hAnsi="Arial" w:cs="Arial"/>
+          <w:sz w:val="24"/>
+          <w:szCs w:val="24"/>
+        </w:rPr>
+        <w:tab/>
+      </w:r>
+      <w:r>
+        <w:rPr>
+          <w:rFonts w:ascii="Arial" w:eastAsia="Times New Roman" w:hAnsi="Arial" w:cs="Arial"/>
+          <w:sz w:val="24"/>
+          <w:szCs w:val="24"/>
+        </w:rPr>
+        <w:t xml:space="preserve">21.227 </w:t>
+      </w:r>
+      <w:r>
+        <w:rPr>
+          <w:rFonts w:ascii="Arial" w:eastAsia="Times New Roman" w:hAnsi="Arial" w:cs="Arial"/>
+          <w:sz w:val="24"/>
+          <w:szCs w:val="24"/>
+        </w:rPr>
+        <w:tab/>
+      </w:r>
+      <w:r>
+        <w:rPr>
+          <w:rFonts w:ascii="Arial" w:eastAsia="Times New Roman" w:hAnsi="Arial" w:cs="Arial"/>
+          <w:sz w:val="24"/>
+          <w:szCs w:val="24"/>
+        </w:rPr>
+        <w:t>2.548e-08 ***</w:t>
+      </w:r>
+    </w:p>
+    <w:p>
+      <w:pPr>
+        <w:spacing w:after="0" w:line="240" w:lineRule="auto"/>
+        <w:rPr>
+          <w:rFonts w:ascii="Arial" w:eastAsia="Times New Roman" w:hAnsi="Arial" w:cs="Arial"/>
+          <w:sz w:val="24"/>
+          <w:szCs w:val="24"/>
+        </w:rPr>
+      </w:pPr>
+      <w:r>
+        <w:rPr>
+          <w:rFonts w:ascii="Arial" w:eastAsia="Times New Roman" w:hAnsi="Arial" w:cs="Arial"/>
+          <w:sz w:val="24"/>
+          <w:szCs w:val="24"/>
+        </w:rPr>
+        <w:t xml:space="preserve">Residuals </w:t>
+      </w:r>
+      <w:r>
+        <w:rPr>
+          <w:rFonts w:ascii="Arial" w:eastAsia="Times New Roman" w:hAnsi="Arial" w:cs="Arial"/>
+          <w:sz w:val="24"/>
+          <w:szCs w:val="24"/>
+        </w:rPr>
+        <w:tab/>
+      </w:r>
+      <w:r>
+        <w:rPr>
+          <w:rFonts w:ascii="Arial" w:eastAsia="Times New Roman" w:hAnsi="Arial" w:cs="Arial"/>
+          <w:sz w:val="24"/>
+          <w:szCs w:val="24"/>
+        </w:rPr>
+        <w:t xml:space="preserve">93 </w:t>
+      </w:r>
+      <w:r>
+        <w:rPr>
+          <w:rFonts w:ascii="Arial" w:eastAsia="Times New Roman" w:hAnsi="Arial" w:cs="Arial"/>
+          <w:sz w:val="24"/>
+          <w:szCs w:val="24"/>
+        </w:rPr>
+        <w:tab/>
+      </w:r>
+      <w:r>
+        <w:rPr>
+          <w:rFonts w:ascii="Arial" w:eastAsia="Times New Roman" w:hAnsi="Arial" w:cs="Arial"/>
+          <w:sz w:val="24"/>
+          <w:szCs w:val="24"/>
+        </w:rPr>
+        <w:t xml:space="preserve">87.571  </w:t>
+      </w:r>
+      <w:r>
+        <w:rPr>
+          <w:rFonts w:ascii="Arial" w:eastAsia="Times New Roman" w:hAnsi="Arial" w:cs="Arial"/>
+          <w:sz w:val="24"/>
+          <w:szCs w:val="24"/>
+        </w:rPr>
+        <w:tab/>
+      </w:r>
+      <w:r>
+        <w:rPr>
+          <w:rFonts w:ascii="Arial" w:eastAsia="Times New Roman" w:hAnsi="Arial" w:cs="Arial"/>
+          <w:sz w:val="24"/>
+          <w:szCs w:val="24"/>
+        </w:rPr>
+        <w:t xml:space="preserve">0.9416                      </w:t>
+      </w:r>
+    </w:p>
+    <w:p>
+      <w:pPr>
+        <w:spacing w:after="0" w:line="240" w:lineRule="auto"/>
+        <w:rPr>
+          <w:rFonts w:ascii="Arial" w:eastAsia="Times New Roman" w:hAnsi="Arial" w:cs="Arial"/>
+          <w:sz w:val="24"/>
+          <w:szCs w:val="24"/>
+        </w:rPr>
+      </w:pPr>
+      <w:r>
+        <w:rPr>
+          <w:rFonts w:ascii="Arial" w:eastAsia="Times New Roman" w:hAnsi="Arial" w:cs="Arial"/>
+          <w:sz w:val="24"/>
+          <w:szCs w:val="24"/>
+        </w:rPr>
+        <w:t>---</w:t>
+      </w:r>
+    </w:p>
+    <w:p>
+      <w:pPr>
+        <w:spacing w:after="0" w:line="240" w:lineRule="auto"/>
+        <w:rPr>
+          <w:rFonts w:ascii="Arial" w:eastAsia="Times New Roman" w:hAnsi="Arial" w:cs="Arial"/>
+          <w:sz w:val="24"/>
+          <w:szCs w:val="24"/>
+        </w:rPr>
+      </w:pPr>
       <w:proofErr w:type="spellStart"/>
       <w:r>
         <w:rPr>
@@ -2866,7 +2909,7 @@
           <w:sz w:val="24"/>
           <w:szCs w:val="24"/>
         </w:rPr>
-        <w:t>Pr</w:t>
+        <w:t>Signif</w:t>
       </w:r>
       <w:proofErr w:type="spellEnd"/>
       <w:r>
@@ -2875,7 +2918,7 @@
           <w:sz w:val="24"/>
           <w:szCs w:val="24"/>
         </w:rPr>
-        <w:t xml:space="preserve">(&gt;F)    </w:t>
+        <w:t>. codes:  0 ‘***’ 0.001 ‘**’ 0.01 ‘*’ 0.05 ‘.’ 0.1 ‘ ’ 1</w:t>
       </w:r>
     </w:p>
     <w:p>
@@ -2887,395 +2930,12 @@
           <w:szCs w:val="24"/>
         </w:rPr>
       </w:pPr>
-      <w:proofErr w:type="spellStart"/>
-      <w:r>
-        <w:rPr>
-          <w:rFonts w:ascii="Arial" w:eastAsia="Times New Roman" w:hAnsi="Arial" w:cs="Arial"/>
-          <w:sz w:val="24"/>
-          <w:szCs w:val="24"/>
-        </w:rPr>
-        <w:t>gleason</w:t>
-      </w:r>
-      <w:proofErr w:type="spellEnd"/>
-      <w:r>
-        <w:rPr>
-          <w:rFonts w:ascii="Arial" w:eastAsia="Times New Roman" w:hAnsi="Arial" w:cs="Arial"/>
-          <w:sz w:val="24"/>
-          <w:szCs w:val="24"/>
-        </w:rPr>
-        <w:t xml:space="preserve">    </w:t>
-      </w:r>
-      <w:r>
-        <w:rPr>
-          <w:rFonts w:ascii="Arial" w:eastAsia="Times New Roman" w:hAnsi="Arial" w:cs="Arial"/>
-          <w:sz w:val="24"/>
-          <w:szCs w:val="24"/>
-        </w:rPr>
-        <w:tab/>
-      </w:r>
-      <w:r>
-        <w:rPr>
-          <w:rFonts w:ascii="Arial" w:eastAsia="Times New Roman" w:hAnsi="Arial" w:cs="Arial"/>
-          <w:sz w:val="24"/>
-          <w:szCs w:val="24"/>
-        </w:rPr>
-        <w:t xml:space="preserve">2 </w:t>
-      </w:r>
-      <w:r>
-        <w:rPr>
-          <w:rFonts w:ascii="Arial" w:eastAsia="Times New Roman" w:hAnsi="Arial" w:cs="Arial"/>
-          <w:sz w:val="24"/>
-          <w:szCs w:val="24"/>
-        </w:rPr>
-        <w:tab/>
-      </w:r>
-      <w:r>
-        <w:rPr>
-          <w:rFonts w:ascii="Arial" w:eastAsia="Times New Roman" w:hAnsi="Arial" w:cs="Arial"/>
-          <w:sz w:val="24"/>
-          <w:szCs w:val="24"/>
-        </w:rPr>
-        <w:t xml:space="preserve">39.976 </w:t>
-      </w:r>
-      <w:r>
-        <w:rPr>
-          <w:rFonts w:ascii="Arial" w:eastAsia="Times New Roman" w:hAnsi="Arial" w:cs="Arial"/>
-          <w:sz w:val="24"/>
-          <w:szCs w:val="24"/>
-        </w:rPr>
-        <w:tab/>
-      </w:r>
-      <w:r>
-        <w:rPr>
-          <w:rFonts w:ascii="Arial" w:eastAsia="Times New Roman" w:hAnsi="Arial" w:cs="Arial"/>
-          <w:sz w:val="24"/>
-          <w:szCs w:val="24"/>
-        </w:rPr>
-        <w:t>19.</w:t>
-      </w:r>
-      <w:proofErr w:type="gramStart"/>
-      <w:r>
-        <w:rPr>
-          <w:rFonts w:ascii="Arial" w:eastAsia="Times New Roman" w:hAnsi="Arial" w:cs="Arial"/>
-          <w:sz w:val="24"/>
-          <w:szCs w:val="24"/>
-        </w:rPr>
-        <w:t xml:space="preserve">9878  </w:t>
-      </w:r>
-      <w:r>
-        <w:rPr>
-          <w:rFonts w:ascii="Arial" w:eastAsia="Times New Roman" w:hAnsi="Arial" w:cs="Arial"/>
-          <w:sz w:val="24"/>
-          <w:szCs w:val="24"/>
-        </w:rPr>
-        <w:tab/>
-      </w:r>
-      <w:proofErr w:type="gramEnd"/>
-      <w:r>
-        <w:rPr>
-          <w:rFonts w:ascii="Arial" w:eastAsia="Times New Roman" w:hAnsi="Arial" w:cs="Arial"/>
-          <w:sz w:val="24"/>
-          <w:szCs w:val="24"/>
-        </w:rPr>
-        <w:t xml:space="preserve">21.227 </w:t>
-      </w:r>
-      <w:r>
-        <w:rPr>
-          <w:rFonts w:ascii="Arial" w:eastAsia="Times New Roman" w:hAnsi="Arial" w:cs="Arial"/>
-          <w:sz w:val="24"/>
-          <w:szCs w:val="24"/>
-        </w:rPr>
-        <w:tab/>
-      </w:r>
-      <w:r>
-        <w:rPr>
-          <w:rFonts w:ascii="Arial" w:eastAsia="Times New Roman" w:hAnsi="Arial" w:cs="Arial"/>
-          <w:sz w:val="24"/>
-          <w:szCs w:val="24"/>
-        </w:rPr>
-        <w:t>2.548e-08 ***</w:t>
-      </w:r>
-    </w:p>
-    <w:p>
-      <w:pPr>
-        <w:spacing w:after="0" w:line="240" w:lineRule="auto"/>
-        <w:rPr>
-          <w:rFonts w:ascii="Arial" w:eastAsia="Times New Roman" w:hAnsi="Arial" w:cs="Arial"/>
-          <w:sz w:val="24"/>
-          <w:szCs w:val="24"/>
-        </w:rPr>
-      </w:pPr>
-      <w:r>
-        <w:rPr>
-          <w:rFonts w:ascii="Arial" w:eastAsia="Times New Roman" w:hAnsi="Arial" w:cs="Arial"/>
-          <w:sz w:val="24"/>
-          <w:szCs w:val="24"/>
-        </w:rPr>
-        <w:t xml:space="preserve">Residuals </w:t>
-      </w:r>
-      <w:r>
-        <w:rPr>
-          <w:rFonts w:ascii="Arial" w:eastAsia="Times New Roman" w:hAnsi="Arial" w:cs="Arial"/>
-          <w:sz w:val="24"/>
-          <w:szCs w:val="24"/>
-        </w:rPr>
-        <w:tab/>
-      </w:r>
-      <w:r>
-        <w:rPr>
-          <w:rFonts w:ascii="Arial" w:eastAsia="Times New Roman" w:hAnsi="Arial" w:cs="Arial"/>
-          <w:sz w:val="24"/>
-          <w:szCs w:val="24"/>
-        </w:rPr>
-        <w:t xml:space="preserve">93 </w:t>
-      </w:r>
-      <w:r>
-        <w:rPr>
-          <w:rFonts w:ascii="Arial" w:eastAsia="Times New Roman" w:hAnsi="Arial" w:cs="Arial"/>
-          <w:sz w:val="24"/>
-          <w:szCs w:val="24"/>
-        </w:rPr>
-        <w:tab/>
-      </w:r>
-      <w:r>
-        <w:rPr>
-          <w:rFonts w:ascii="Arial" w:eastAsia="Times New Roman" w:hAnsi="Arial" w:cs="Arial"/>
-          <w:sz w:val="24"/>
-          <w:szCs w:val="24"/>
-        </w:rPr>
-        <w:t>87.</w:t>
-      </w:r>
-      <w:proofErr w:type="gramStart"/>
-      <w:r>
-        <w:rPr>
-          <w:rFonts w:ascii="Arial" w:eastAsia="Times New Roman" w:hAnsi="Arial" w:cs="Arial"/>
-          <w:sz w:val="24"/>
-          <w:szCs w:val="24"/>
-        </w:rPr>
-        <w:t xml:space="preserve">571  </w:t>
-      </w:r>
-      <w:r>
-        <w:rPr>
-          <w:rFonts w:ascii="Arial" w:eastAsia="Times New Roman" w:hAnsi="Arial" w:cs="Arial"/>
-          <w:sz w:val="24"/>
-          <w:szCs w:val="24"/>
-        </w:rPr>
-        <w:tab/>
-      </w:r>
-      <w:proofErr w:type="gramEnd"/>
-      <w:r>
-        <w:rPr>
-          <w:rFonts w:ascii="Arial" w:eastAsia="Times New Roman" w:hAnsi="Arial" w:cs="Arial"/>
-          <w:sz w:val="24"/>
-          <w:szCs w:val="24"/>
-        </w:rPr>
-        <w:t xml:space="preserve">0.9416                      </w:t>
-      </w:r>
-    </w:p>
-    <w:p>
-      <w:pPr>
-        <w:spacing w:after="0" w:line="240" w:lineRule="auto"/>
-        <w:rPr>
-          <w:rFonts w:ascii="Arial" w:eastAsia="Times New Roman" w:hAnsi="Arial" w:cs="Arial"/>
-          <w:sz w:val="24"/>
-          <w:szCs w:val="24"/>
-        </w:rPr>
-      </w:pPr>
-      <w:r>
-        <w:rPr>
-          <w:rFonts w:ascii="Arial" w:eastAsia="Times New Roman" w:hAnsi="Arial" w:cs="Arial"/>
-          <w:sz w:val="24"/>
-          <w:szCs w:val="24"/>
-        </w:rPr>
-        <w:t>---</w:t>
-      </w:r>
-    </w:p>
-    <w:p>
-      <w:pPr>
-        <w:spacing w:after="0" w:line="240" w:lineRule="auto"/>
-        <w:rPr>
-          <w:rFonts w:ascii="Arial" w:eastAsia="Times New Roman" w:hAnsi="Arial" w:cs="Arial"/>
-          <w:sz w:val="24"/>
-          <w:szCs w:val="24"/>
-        </w:rPr>
-      </w:pPr>
-      <w:proofErr w:type="spellStart"/>
-      <w:r>
-        <w:rPr>
-          <w:rFonts w:ascii="Arial" w:eastAsia="Times New Roman" w:hAnsi="Arial" w:cs="Arial"/>
-          <w:sz w:val="24"/>
-          <w:szCs w:val="24"/>
-        </w:rPr>
-        <w:t>Signif</w:t>
-      </w:r>
-      <w:proofErr w:type="spellEnd"/>
-      <w:r>
-        <w:rPr>
-          <w:rFonts w:ascii="Arial" w:eastAsia="Times New Roman" w:hAnsi="Arial" w:cs="Arial"/>
-          <w:sz w:val="24"/>
-          <w:szCs w:val="24"/>
-        </w:rPr>
-        <w:t>. codes</w:t>
-      </w:r>
-      <w:proofErr w:type="gramStart"/>
-      <w:r>
-        <w:rPr>
-          <w:rFonts w:ascii="Arial" w:eastAsia="Times New Roman" w:hAnsi="Arial" w:cs="Arial"/>
-          <w:sz w:val="24"/>
-          <w:szCs w:val="24"/>
-        </w:rPr>
-        <w:t>:  0 ‘</w:t>
-      </w:r>
-      <w:proofErr w:type="gramEnd"/>
-      <w:r>
-        <w:rPr>
-          <w:rFonts w:ascii="Arial" w:eastAsia="Times New Roman" w:hAnsi="Arial" w:cs="Arial"/>
-          <w:sz w:val="24"/>
-          <w:szCs w:val="24"/>
-        </w:rPr>
-        <w:t xml:space="preserve">***’ </w:t>
-      </w:r>
-      <w:proofErr w:type="gramStart"/>
-      <w:r>
-        <w:rPr>
-          <w:rFonts w:ascii="Arial" w:eastAsia="Times New Roman" w:hAnsi="Arial" w:cs="Arial"/>
-          <w:sz w:val="24"/>
-          <w:szCs w:val="24"/>
-        </w:rPr>
-        <w:t>0.001 ‘*</w:t>
-      </w:r>
-      <w:proofErr w:type="gramEnd"/>
-      <w:r>
-        <w:rPr>
-          <w:rFonts w:ascii="Arial" w:eastAsia="Times New Roman" w:hAnsi="Arial" w:cs="Arial"/>
-          <w:sz w:val="24"/>
-          <w:szCs w:val="24"/>
-        </w:rPr>
-        <w:t xml:space="preserve">*’ </w:t>
-      </w:r>
-      <w:proofErr w:type="gramStart"/>
-      <w:r>
-        <w:rPr>
-          <w:rFonts w:ascii="Arial" w:eastAsia="Times New Roman" w:hAnsi="Arial" w:cs="Arial"/>
-          <w:sz w:val="24"/>
-          <w:szCs w:val="24"/>
-        </w:rPr>
-        <w:t>0.01 ‘*</w:t>
-      </w:r>
-      <w:proofErr w:type="gramEnd"/>
-      <w:r>
-        <w:rPr>
-          <w:rFonts w:ascii="Arial" w:eastAsia="Times New Roman" w:hAnsi="Arial" w:cs="Arial"/>
-          <w:sz w:val="24"/>
-          <w:szCs w:val="24"/>
-        </w:rPr>
-        <w:t xml:space="preserve">’ 0.05 ‘.’ 0.1 </w:t>
-      </w:r>
-      <w:proofErr w:type="gramStart"/>
-      <w:r>
-        <w:rPr>
-          <w:rFonts w:ascii="Arial" w:eastAsia="Times New Roman" w:hAnsi="Arial" w:cs="Arial"/>
-          <w:sz w:val="24"/>
-          <w:szCs w:val="24"/>
-        </w:rPr>
-        <w:t>‘ ’</w:t>
-      </w:r>
-      <w:proofErr w:type="gramEnd"/>
-      <w:r>
-        <w:rPr>
-          <w:rFonts w:ascii="Arial" w:eastAsia="Times New Roman" w:hAnsi="Arial" w:cs="Arial"/>
-          <w:sz w:val="24"/>
-          <w:szCs w:val="24"/>
-        </w:rPr>
-        <w:t xml:space="preserve"> 1</w:t>
-      </w:r>
-    </w:p>
-    <w:p>
-      <w:pPr>
-        <w:spacing w:after="0" w:line="240" w:lineRule="auto"/>
-        <w:rPr>
-          <w:rFonts w:ascii="Arial" w:eastAsia="Times New Roman" w:hAnsi="Arial" w:cs="Arial"/>
-          <w:sz w:val="24"/>
-          <w:szCs w:val="24"/>
-        </w:rPr>
-      </w:pPr>
-    </w:p>
-    <w:p>
-      <w:pPr>
-        <w:spacing w:after="0" w:line="240" w:lineRule="auto"/>
-        <w:rPr>
-          <w:rFonts w:ascii="Arial" w:eastAsia="Times New Roman" w:hAnsi="Arial" w:cs="Arial"/>
-          <w:sz w:val="24"/>
-          <w:szCs w:val="24"/>
-        </w:rPr>
-      </w:pPr>
-    </w:p>
-    <w:p>
-      <w:pPr>
-        <w:spacing w:after="0" w:line="240" w:lineRule="auto"/>
-        <w:rPr>
-          <w:rFonts w:ascii="Arial" w:eastAsia="Times New Roman" w:hAnsi="Arial" w:cs="Arial"/>
-          <w:sz w:val="24"/>
-          <w:szCs w:val="24"/>
-        </w:rPr>
-      </w:pPr>
-    </w:p>
-    <w:p>
-      <w:pPr>
-        <w:spacing w:after="0" w:line="240" w:lineRule="auto"/>
-        <w:rPr>
-          <w:rFonts w:ascii="Arial" w:eastAsia="Times New Roman" w:hAnsi="Arial" w:cs="Arial"/>
-          <w:sz w:val="24"/>
-          <w:szCs w:val="24"/>
-        </w:rPr>
-      </w:pPr>
-    </w:p>
-    <w:p>
-      <w:pPr>
-        <w:spacing w:after="0" w:line="240" w:lineRule="auto"/>
-        <w:rPr>
-          <w:rFonts w:ascii="Arial" w:eastAsia="Times New Roman" w:hAnsi="Arial" w:cs="Arial"/>
-          <w:sz w:val="24"/>
-          <w:szCs w:val="24"/>
-        </w:rPr>
-      </w:pPr>
-    </w:p>
-    <w:p>
-      <w:pPr>
-        <w:spacing w:after="0" w:line="240" w:lineRule="auto"/>
-        <w:rPr>
-          <w:rFonts w:ascii="Arial" w:eastAsia="Times New Roman" w:hAnsi="Arial" w:cs="Arial"/>
-          <w:sz w:val="24"/>
-          <w:szCs w:val="24"/>
-        </w:rPr>
-      </w:pPr>
-    </w:p>
-    <w:p>
-      <w:pPr>
-        <w:spacing w:after="0" w:line="240" w:lineRule="auto"/>
-        <w:rPr>
-          <w:rFonts w:ascii="Arial" w:eastAsia="Times New Roman" w:hAnsi="Arial" w:cs="Arial"/>
-          <w:sz w:val="24"/>
-          <w:szCs w:val="24"/>
-        </w:rPr>
-      </w:pPr>
-    </w:p>
-    <w:p>
-      <w:pPr>
-        <w:spacing w:after="0" w:line="240" w:lineRule="auto"/>
-        <w:rPr>
-          <w:rFonts w:ascii="Arial" w:eastAsia="Times New Roman" w:hAnsi="Arial" w:cs="Arial"/>
-          <w:sz w:val="24"/>
-          <w:szCs w:val="24"/>
-        </w:rPr>
-      </w:pPr>
-      <w:r>
-        <w:rPr>
-          <w:rFonts w:ascii="Arial" w:eastAsia="Times New Roman" w:hAnsi="Arial" w:cs="Arial"/>
-          <w:sz w:val="24"/>
-          <w:szCs w:val="24"/>
-        </w:rPr>
-        <w:lastRenderedPageBreak/>
+      <w:r>
+        <w:rPr>
+          <w:rFonts w:ascii="Arial" w:eastAsia="Times New Roman" w:hAnsi="Arial" w:cs="Arial"/>
+          <w:sz w:val="24"/>
+          <w:szCs w:val="24"/>
+        </w:rPr>
         <w:t xml:space="preserve">Table of Bayesian </w:t>
       </w:r>
       <w:r>
@@ -4373,80 +4033,30 @@
         <w:spacing w:after="0" w:line="240" w:lineRule="auto"/>
         <w:rPr>
           <w:rFonts w:ascii="Arial" w:eastAsia="Times New Roman" w:hAnsi="Arial" w:cs="Arial"/>
-          <w:sz w:val="24"/>
-          <w:szCs w:val="24"/>
-        </w:rPr>
-      </w:pPr>
-    </w:p>
-    <w:p>
-      <w:pPr>
-        <w:spacing w:after="0" w:line="240" w:lineRule="auto"/>
-        <w:rPr>
-          <w:rFonts w:ascii="Arial" w:eastAsia="Times New Roman" w:hAnsi="Arial" w:cs="Arial"/>
-          <w:sz w:val="24"/>
-          <w:szCs w:val="24"/>
-        </w:rPr>
-      </w:pPr>
-    </w:p>
-    <w:p>
-      <w:pPr>
-        <w:spacing w:after="0" w:line="240" w:lineRule="auto"/>
-        <w:rPr>
-          <w:rFonts w:ascii="Arial" w:eastAsia="Times New Roman" w:hAnsi="Arial" w:cs="Arial"/>
-          <w:sz w:val="24"/>
-          <w:szCs w:val="24"/>
-        </w:rPr>
-      </w:pPr>
-    </w:p>
-    <w:p>
-      <w:pPr>
-        <w:spacing w:after="0" w:line="240" w:lineRule="auto"/>
-        <w:rPr>
-          <w:rFonts w:ascii="Arial" w:eastAsia="Times New Roman" w:hAnsi="Arial" w:cs="Arial"/>
-          <w:sz w:val="24"/>
-          <w:szCs w:val="24"/>
-        </w:rPr>
-      </w:pPr>
-    </w:p>
-    <w:p>
-      <w:pPr>
-        <w:spacing w:after="0" w:line="240" w:lineRule="auto"/>
-        <w:rPr>
-          <w:rFonts w:ascii="Arial" w:eastAsia="Times New Roman" w:hAnsi="Arial" w:cs="Arial"/>
-          <w:sz w:val="24"/>
-          <w:szCs w:val="24"/>
-        </w:rPr>
-      </w:pPr>
-    </w:p>
-    <w:p>
-      <w:pPr>
-        <w:spacing w:after="0" w:line="240" w:lineRule="auto"/>
-        <w:rPr>
-          <w:rFonts w:ascii="Arial" w:eastAsia="Times New Roman" w:hAnsi="Arial" w:cs="Arial"/>
-          <w:sz w:val="24"/>
-          <w:szCs w:val="24"/>
-        </w:rPr>
-      </w:pPr>
-    </w:p>
-    <w:p>
-      <w:pPr>
-        <w:spacing w:after="0" w:line="240" w:lineRule="auto"/>
-        <w:rPr>
-          <w:rFonts w:ascii="Arial" w:eastAsia="Times New Roman" w:hAnsi="Arial" w:cs="Arial"/>
-          <w:sz w:val="24"/>
-          <w:szCs w:val="24"/>
-        </w:rPr>
-      </w:pPr>
-    </w:p>
-    <w:p>
-      <w:pPr>
-        <w:spacing w:after="0" w:line="240" w:lineRule="auto"/>
-        <w:rPr>
-          <w:rFonts w:ascii="Arial" w:eastAsia="Times New Roman" w:hAnsi="Arial" w:cs="Arial"/>
-          <w:sz w:val="24"/>
-          <w:szCs w:val="24"/>
-        </w:rPr>
-      </w:pPr>
+          <w:color w:val="4472C4" w:themeColor="accent1"/>
+          <w:sz w:val="24"/>
+          <w:szCs w:val="24"/>
+        </w:rPr>
+      </w:pPr>
+      <w:r>
+        <w:rPr>
+          <w:rFonts w:ascii="Arial" w:eastAsia="Times New Roman" w:hAnsi="Arial" w:cs="Arial"/>
+          <w:color w:val="4472C4" w:themeColor="accent1"/>
+          <w:sz w:val="24"/>
+          <w:szCs w:val="24"/>
+        </w:rPr>
+        <w:lastRenderedPageBreak/>
+        <w:t>T</w:t>
+      </w:r>
+      <w:r>
+        <w:rPr>
+          <w:rFonts w:ascii="Arial" w:eastAsia="Times New Roman" w:hAnsi="Arial" w:cs="Arial"/>
+          <w:color w:val="4472C4" w:themeColor="accent1"/>
+          <w:sz w:val="24"/>
+          <w:szCs w:val="24"/>
+        </w:rPr>
+        <w:t>he posterior distributions indicate that both Gleason 7 and Gleason 8 are credibly associated with higher log(PSA)</w:t>
+      </w:r>
     </w:p>
     <w:p>
       <w:pPr>
@@ -4583,13 +4193,114 @@
     </w:p>
     <w:p>
       <w:pPr>
-        <w:rPr>
-          <w:rFonts w:ascii="Arial" w:hAnsi="Arial" w:cs="Arial"/>
-          <w:color w:val="000000" w:themeColor="text1"/>
-          <w:sz w:val="24"/>
-          <w:szCs w:val="24"/>
-        </w:rPr>
-      </w:pPr>
+        <w:spacing w:after="0" w:line="240" w:lineRule="auto"/>
+        <w:rPr>
+          <w:rFonts w:ascii="Arial" w:eastAsia="Times New Roman" w:hAnsi="Arial" w:cs="Arial"/>
+          <w:sz w:val="24"/>
+          <w:szCs w:val="24"/>
+        </w:rPr>
+      </w:pPr>
+    </w:p>
+    <w:p>
+      <w:pPr>
+        <w:rPr>
+          <w:rFonts w:ascii="Arial" w:hAnsi="Arial" w:cs="Arial"/>
+          <w:color w:val="4472C4" w:themeColor="accent1"/>
+          <w:sz w:val="24"/>
+          <w:szCs w:val="24"/>
+        </w:rPr>
+      </w:pPr>
+      <w:r>
+        <w:rPr>
+          <w:rFonts w:ascii="Arial" w:hAnsi="Arial" w:cs="Arial"/>
+          <w:color w:val="4472C4" w:themeColor="accent1"/>
+          <w:sz w:val="24"/>
+          <w:szCs w:val="24"/>
+        </w:rPr>
+        <w:t xml:space="preserve">In frequentist framework, </w:t>
+      </w:r>
+      <w:r>
+        <w:rPr>
+          <w:rFonts w:ascii="Arial" w:hAnsi="Arial" w:cs="Arial"/>
+          <w:color w:val="4472C4" w:themeColor="accent1"/>
+          <w:sz w:val="24"/>
+          <w:szCs w:val="24"/>
+        </w:rPr>
+        <w:t xml:space="preserve">we see that both Gleason 7 and Gleason 8 have p-values &lt;0.05 and the CIs do not contain 0, so we can </w:t>
+      </w:r>
+      <w:r>
+        <w:rPr>
+          <w:rFonts w:ascii="Arial" w:hAnsi="Arial" w:cs="Arial"/>
+          <w:color w:val="4472C4" w:themeColor="accent1"/>
+          <w:sz w:val="24"/>
+          <w:szCs w:val="24"/>
+        </w:rPr>
+        <w:t xml:space="preserve">say that the associations are statistically significant. </w:t>
+      </w:r>
+    </w:p>
+    <w:p>
+      <w:pPr>
+        <w:rPr>
+          <w:rFonts w:ascii="Arial" w:hAnsi="Arial" w:cs="Arial"/>
+          <w:color w:val="4472C4" w:themeColor="accent1"/>
+          <w:sz w:val="24"/>
+          <w:szCs w:val="24"/>
+        </w:rPr>
+      </w:pPr>
+      <w:r>
+        <w:rPr>
+          <w:rFonts w:ascii="Arial" w:hAnsi="Arial" w:cs="Arial"/>
+          <w:color w:val="4472C4" w:themeColor="accent1"/>
+          <w:sz w:val="24"/>
+          <w:szCs w:val="24"/>
+        </w:rPr>
+        <w:t xml:space="preserve">In the Bayesian framework, </w:t>
+      </w:r>
+      <w:r>
+        <w:rPr>
+          <w:rFonts w:ascii="Arial" w:hAnsi="Arial" w:cs="Arial"/>
+          <w:color w:val="4472C4" w:themeColor="accent1"/>
+          <w:sz w:val="24"/>
+          <w:szCs w:val="24"/>
+        </w:rPr>
+        <w:t xml:space="preserve">neither Gleason 7 nor Gleason 8 </w:t>
+      </w:r>
+      <w:r>
+        <w:rPr>
+          <w:rFonts w:ascii="Arial" w:hAnsi="Arial" w:cs="Arial"/>
+          <w:color w:val="4472C4" w:themeColor="accent1"/>
+          <w:sz w:val="24"/>
+          <w:szCs w:val="24"/>
+        </w:rPr>
+        <w:t>have HPDI intervals that include 0, indicating there is a high posterior proba</w:t>
+      </w:r>
+      <w:r>
+        <w:rPr>
+          <w:rFonts w:ascii="Arial" w:hAnsi="Arial" w:cs="Arial"/>
+          <w:color w:val="4472C4" w:themeColor="accent1"/>
+          <w:sz w:val="24"/>
+          <w:szCs w:val="24"/>
+        </w:rPr>
+        <w:t xml:space="preserve">bility that </w:t>
+      </w:r>
+      <w:r>
+        <w:rPr>
+          <w:rFonts w:ascii="Arial" w:hAnsi="Arial" w:cs="Arial"/>
+          <w:color w:val="4472C4" w:themeColor="accent1"/>
+          <w:sz w:val="24"/>
+          <w:szCs w:val="24"/>
+        </w:rPr>
+        <w:t>the Gleason score is positively associated with log(PSA)</w:t>
+      </w:r>
+      <w:r>
+        <w:rPr>
+          <w:rFonts w:ascii="Arial" w:hAnsi="Arial" w:cs="Arial"/>
+          <w:color w:val="4472C4" w:themeColor="accent1"/>
+          <w:sz w:val="24"/>
+          <w:szCs w:val="24"/>
+        </w:rPr>
+        <w:t>.</w:t>
+      </w:r>
     </w:p>
     <w:sectPr>
       <w:headerReference w:type="even" r:id="rId9"/>
@@ -5785,7 +5496,6 @@
   <w:style w:type="character" w:default="1" w:styleId="DefaultParagraphFont">
     <w:name w:val="Default Paragraph Font"/>
     <w:uiPriority w:val="1"/>
-    <w:semiHidden/>
     <w:unhideWhenUsed/>
   </w:style>
   <w:style w:type="table" w:default="1" w:styleId="TableNormal">

</xml_diff>